<commit_message>
fixing ios display issues
</commit_message>
<xml_diff>
--- a/public/src/assets/richard.hanna.resume.docx
+++ b/public/src/assets/richard.hanna.resume.docx
@@ -126,8 +126,6 @@
       <w:r>
         <w:t>Objective</w:t>
       </w:r>
-      <w:bookmarkStart w:id="0" w:name="_GoBack"/>
-      <w:bookmarkEnd w:id="0"/>
     </w:p>
     <w:p>
       <w:pPr>
@@ -244,21 +242,7 @@
         <w:rPr>
           <w:color w:val="2A7B88" w:themeColor="accent1" w:themeShade="BF"/>
         </w:rPr>
-        <w:t xml:space="preserve">ss, Django, Flask, MySQL, </w:t>
-      </w:r>
-      <w:proofErr w:type="spellStart"/>
-      <w:r>
-        <w:rPr>
-          <w:color w:val="2A7B88" w:themeColor="accent1" w:themeShade="BF"/>
-        </w:rPr>
-        <w:t>xCode</w:t>
-      </w:r>
-      <w:proofErr w:type="spellEnd"/>
-      <w:r>
-        <w:rPr>
-          <w:color w:val="2A7B88" w:themeColor="accent1" w:themeShade="BF"/>
-        </w:rPr>
-        <w:t>, Flex-box</w:t>
+        <w:t>ss, Django, Flask, MySQL, xCode, Flex-box</w:t>
       </w:r>
     </w:p>
     <w:p>
@@ -590,15 +574,7 @@
         <w:t>it is</w:t>
       </w:r>
       <w:r>
-        <w:t xml:space="preserve"> using additional modules and technologies, such as: Angular Animations, Flex-box, Semantic UI, Node Mailer (smtp), Google Maps API, </w:t>
-      </w:r>
-      <w:proofErr w:type="spellStart"/>
-      <w:r>
-        <w:t>Lexbot</w:t>
-      </w:r>
-      <w:proofErr w:type="spellEnd"/>
-      <w:r>
-        <w:t xml:space="preserve"> (chat), Google News API (self-sufficient blog),</w:t>
+        <w:t xml:space="preserve"> using additional modules and technologies, such as: Angular Animations, Flex-box, Semantic UI, Node Mailer (smtp), Google Maps API, Lexbot (chat), Google News API (self-sufficient blog),</w:t>
       </w:r>
       <w:r>
         <w:t xml:space="preserve"> Google Analytics,</w:t>
@@ -770,29 +746,13 @@
                 <w:pStyle w:val="ListBullet"/>
               </w:pPr>
               <w:r>
-                <w:t xml:space="preserve">Designed from the ground up, this was an E-commerce site for a company called </w:t>
-              </w:r>
-              <w:proofErr w:type="spellStart"/>
-              <w:r>
-                <w:t>Sarda</w:t>
-              </w:r>
-              <w:proofErr w:type="spellEnd"/>
-              <w:r>
-                <w:t>, an international wholesale jeweler based in Puyallup.</w:t>
+                <w:t>Designed from the ground up, this was an E-commerce site for a company called Sarda, an international wholesale jeweler based in Puyallup.</w:t>
               </w:r>
               <w:r>
                 <w:t xml:space="preserve"> I edited over 5000 product photos in Photoshop. </w:t>
               </w:r>
               <w:r>
-                <w:t xml:space="preserve">This site was built using </w:t>
-              </w:r>
-              <w:proofErr w:type="spellStart"/>
-              <w:r>
-                <w:t>Wordpress</w:t>
-              </w:r>
-              <w:proofErr w:type="spellEnd"/>
-              <w:r>
-                <w:t xml:space="preserve"> and has various Woo-Commerce and UPS plugins for handling shipping and payments. The site was secured using HTTPS and Site-Lock. There was a custom-built event calendar using JavaScript that is no longer used.</w:t>
+                <w:t>This site was built using Wordpress and has various Woo-Commerce and UPS plugins for handling shipping and payments. The site was secured using HTTPS and Site-Lock. There was a custom-built event calendar using JavaScript that is no longer used.</w:t>
               </w:r>
             </w:p>
           </w:sdtContent>
@@ -853,21 +813,7 @@
                 <w:rPr>
                   <w:color w:val="4D4D4D" w:themeColor="text2"/>
                 </w:rPr>
-                <w:t xml:space="preserve">Using </w:t>
-              </w:r>
-              <w:proofErr w:type="spellStart"/>
-              <w:r>
-                <w:rPr>
-                  <w:color w:val="4D4D4D" w:themeColor="text2"/>
-                </w:rPr>
-                <w:t>Wordpress</w:t>
-              </w:r>
-              <w:proofErr w:type="spellEnd"/>
-              <w:r>
-                <w:rPr>
-                  <w:color w:val="4D4D4D" w:themeColor="text2"/>
-                </w:rPr>
-                <w:t xml:space="preserve"> and the X-Theme, this was built for a large 4000</w:t>
+                <w:t>Using Wordpress and the X-Theme, this was built for a large 4000</w:t>
               </w:r>
               <w:r>
                 <w:rPr>
@@ -899,6 +845,8 @@
       <w:r>
         <w:t>Experience</w:t>
       </w:r>
+      <w:bookmarkStart w:id="0" w:name="_GoBack"/>
+      <w:bookmarkEnd w:id="0"/>
     </w:p>
     <w:p>
       <w:pPr>
@@ -906,6 +854,32 @@
         <w:spacing w:before="100"/>
       </w:pPr>
       <w:r>
+        <w:t>Digital Analyst</w:t>
+      </w:r>
+      <w:r>
+        <w:t xml:space="preserve"> </w:t>
+      </w:r>
+      <w:r>
+        <w:t>Intern | Analytics Pros| 2017-</w:t>
+      </w:r>
+      <w:r>
+        <w:t>Current</w:t>
+      </w:r>
+    </w:p>
+    <w:p>
+      <w:pPr>
+        <w:pStyle w:val="ListBullet"/>
+      </w:pPr>
+      <w:r>
+        <w:t>The position starts in June and will run through July.</w:t>
+      </w:r>
+    </w:p>
+    <w:p>
+      <w:pPr>
+        <w:pStyle w:val="Subsection"/>
+        <w:spacing w:before="100"/>
+      </w:pPr>
+      <w:r>
         <w:t>Freelance Developer | Made Seattle | 2015-Current</w:t>
       </w:r>
     </w:p>
@@ -914,15 +888,7 @@
         <w:pStyle w:val="ListBullet"/>
       </w:pPr>
       <w:r>
-        <w:t xml:space="preserve">Using tools such as </w:t>
-      </w:r>
-      <w:proofErr w:type="spellStart"/>
-      <w:r>
-        <w:t>Wordpress</w:t>
-      </w:r>
-      <w:proofErr w:type="spellEnd"/>
-      <w:r>
-        <w:t>, Google Analytics, Photoshop, and Muse I built a total of 5 websites for small businesses around the South Sound. Through this, I learned that coding is my passion and have since become fixated on becoming a Full-stack engineer.</w:t>
+        <w:t>Using tools such as Wordpress, Google Analytics, Photoshop, and Muse I built a total of 5 websites for small businesses around the South Sound. Through this, I learned that coding is my passion and have since become fixated on becoming a Full-stack engineer.</w:t>
       </w:r>
     </w:p>
     <w:p>
@@ -1051,80 +1017,6 @@
             </w:p>
           </w:sdtContent>
         </w:sdt>
-        <w:sdt>
-          <w:sdtPr>
-            <w:rPr>
-              <w:b w:val="0"/>
-              <w:bCs w:val="0"/>
-              <w:caps w:val="0"/>
-              <w:color w:val="404040" w:themeColor="text1" w:themeTint="BF"/>
-            </w:rPr>
-            <w:id w:val="-1222288972"/>
-            <w:placeholder>
-              <w:docPart w:val="CDEBBF4D85854526BC96DAC1B1889A64"/>
-            </w:placeholder>
-            <w15:repeatingSectionItem/>
-          </w:sdtPr>
-          <w:sdtEndPr/>
-          <w:sdtContent>
-            <w:p>
-              <w:pPr>
-                <w:pStyle w:val="Subsection"/>
-              </w:pPr>
-              <w:r>
-                <w:t>Property inspections | Hellickson REAL ESTATE| 2009-2011</w:t>
-              </w:r>
-            </w:p>
-            <w:p>
-              <w:pPr>
-                <w:pStyle w:val="ListBullet"/>
-                <w:rPr>
-                  <w:color w:val="4D4D4D" w:themeColor="text2"/>
-                </w:rPr>
-              </w:pPr>
-              <w:r>
-                <w:rPr>
-                  <w:color w:val="4D4D4D" w:themeColor="text2"/>
-                </w:rPr>
-                <w:t>My primary function was to inspect foreclosed property and evaluate damage and potential repair cost. Through this I learned valuable quality inspection sk</w:t>
-              </w:r>
-              <w:r>
-                <w:rPr>
-                  <w:color w:val="4D4D4D" w:themeColor="text2"/>
-                </w:rPr>
-                <w:t>ills that helped form the inheren</w:t>
-              </w:r>
-              <w:r>
-                <w:rPr>
-                  <w:color w:val="4D4D4D" w:themeColor="text2"/>
-                </w:rPr>
-                <w:t>t value maintaining a standard. This position helped prime me for</w:t>
-              </w:r>
-              <w:r>
-                <w:rPr>
-                  <w:color w:val="4D4D4D" w:themeColor="text2"/>
-                </w:rPr>
-                <w:t xml:space="preserve"> understanding what quality is and</w:t>
-              </w:r>
-              <w:r>
-                <w:rPr>
-                  <w:color w:val="4D4D4D" w:themeColor="text2"/>
-                </w:rPr>
-                <w:t xml:space="preserve"> how to maintain it.</w:t>
-              </w:r>
-            </w:p>
-            <w:p>
-              <w:pPr>
-                <w:pStyle w:val="ListBullet"/>
-                <w:numPr>
-                  <w:ilvl w:val="0"/>
-                  <w:numId w:val="0"/>
-                </w:numPr>
-                <w:ind w:left="144"/>
-              </w:pPr>
-            </w:p>
-          </w:sdtContent>
-        </w:sdt>
       </w:sdtContent>
     </w:sdt>
     <w:p>
@@ -1132,6 +1024,7 @@
         <w:pStyle w:val="SectionHeading"/>
       </w:pPr>
       <w:r>
+        <w:lastRenderedPageBreak/>
         <w:t xml:space="preserve">References </w:t>
       </w:r>
     </w:p>
@@ -1446,7 +1339,7 @@
       <w:rPr>
         <w:noProof/>
       </w:rPr>
-      <w:t>3</w:t>
+      <w:t>2</w:t>
     </w:r>
     <w:r>
       <w:rPr>
@@ -3042,35 +2935,6 @@
     </w:docPart>
     <w:docPart>
       <w:docPartPr>
-        <w:name w:val="CDEBBF4D85854526BC96DAC1B1889A64"/>
-        <w:category>
-          <w:name w:val="General"/>
-          <w:gallery w:val="placeholder"/>
-        </w:category>
-        <w:types>
-          <w:type w:val="bbPlcHdr"/>
-        </w:types>
-        <w:behaviors>
-          <w:behavior w:val="content"/>
-        </w:behaviors>
-        <w:guid w:val="{15E67726-F6B9-4D49-856D-46C1CC6FD24A}"/>
-      </w:docPartPr>
-      <w:docPartBody>
-        <w:p>
-          <w:pPr>
-            <w:pStyle w:val="CDEBBF4D85854526BC96DAC1B1889A64"/>
-          </w:pPr>
-          <w:r>
-            <w:rPr>
-              <w:rStyle w:val="PlaceholderText"/>
-            </w:rPr>
-            <w:t>Enter any content that you want to repeat, including other content controls. You can also insert this control around table rows in order to repeat parts of a table.</w:t>
-          </w:r>
-        </w:p>
-      </w:docPartBody>
-    </w:docPart>
-    <w:docPart>
-      <w:docPartPr>
         <w:name w:val="FB23249820274D119DE1FE476B0F36DA"/>
         <w:category>
           <w:name w:val="General"/>
@@ -3265,6 +3129,7 @@
     <w:rsid w:val="00593F64"/>
     <w:rsid w:val="00613427"/>
     <w:rsid w:val="007224B4"/>
+    <w:rsid w:val="00832A39"/>
     <w:rsid w:val="008D4B6F"/>
     <w:rsid w:val="008F2A8B"/>
     <w:rsid w:val="00B8309D"/>

</xml_diff>